<commit_message>
More files that have beed added
</commit_message>
<xml_diff>
--- a/PoGoPVP/Documentation/MetaParserGrammer.docx
+++ b/PoGoPVP/Documentation/MetaParserGrammer.docx
@@ -2242,7 +2242,16 @@
     </w:p>
     <w:p>
       <w:pPr>
-        <w:ind w:left="2880" w:firstLine="720"/>
+        <w:rPr>
+          <w:rFonts w:ascii="PT Mono" w:hAnsi="PT Mono"/>
+          <w:sz w:val="20"/>
+          <w:szCs w:val="20"/>
+          <w:lang w:val="en-US"/>
+        </w:rPr>
+      </w:pPr>
+    </w:p>
+    <w:p>
+      <w:pPr>
         <w:rPr>
           <w:rFonts w:ascii="PT Mono" w:hAnsi="PT Mono"/>
           <w:sz w:val="20"/>
@@ -2260,140 +2269,6 @@
         <w:t>END-OF-GRAMMER</w:t>
       </w:r>
     </w:p>
-    <w:p>
-      <w:pPr>
-        <w:rPr>
-          <w:rFonts w:ascii="PT Mono" w:hAnsi="PT Mono"/>
-          <w:sz w:val="20"/>
-          <w:szCs w:val="20"/>
-          <w:lang w:val="en-US"/>
-        </w:rPr>
-      </w:pPr>
-    </w:p>
-    <w:p>
-      <w:pPr>
-        <w:rPr>
-          <w:rFonts w:ascii="PT Mono" w:hAnsi="PT Mono"/>
-          <w:sz w:val="20"/>
-          <w:szCs w:val="20"/>
-          <w:lang w:val="en-US"/>
-        </w:rPr>
-      </w:pPr>
-    </w:p>
-    <w:p>
-      <w:pPr>
-        <w:rPr>
-          <w:rFonts w:ascii="PT Mono" w:hAnsi="PT Mono"/>
-          <w:sz w:val="20"/>
-          <w:szCs w:val="20"/>
-          <w:lang w:val="en-US"/>
-        </w:rPr>
-      </w:pPr>
-      <w:r>
-        <w:rPr>
-          <w:rFonts w:ascii="PT Mono" w:hAnsi="PT Mono"/>
-          <w:sz w:val="20"/>
-          <w:szCs w:val="20"/>
-          <w:lang w:val="en-US"/>
-        </w:rPr>
-        <w:t>END-OF-GRAMMER</w:t>
-      </w:r>
-    </w:p>
-    <w:p>
-      <w:pPr>
-        <w:rPr>
-          <w:rFonts w:ascii="PT Mono" w:hAnsi="PT Mono"/>
-          <w:sz w:val="20"/>
-          <w:szCs w:val="20"/>
-          <w:lang w:val="en-US"/>
-        </w:rPr>
-      </w:pPr>
-      <w:r>
-        <w:rPr>
-          <w:rFonts w:ascii="PT Mono" w:hAnsi="PT Mono"/>
-          <w:sz w:val="20"/>
-          <w:szCs w:val="20"/>
-          <w:lang w:val="en-US"/>
-        </w:rPr>
-        <w:tab/>
-      </w:r>
-      <w:r>
-        <w:rPr>
-          <w:rFonts w:ascii="PT Mono" w:hAnsi="PT Mono"/>
-          <w:sz w:val="20"/>
-          <w:szCs w:val="20"/>
-          <w:lang w:val="en-US"/>
-        </w:rPr>
-        <w:tab/>
-      </w:r>
-      <w:r>
-        <w:rPr>
-          <w:rFonts w:ascii="PT Mono" w:hAnsi="PT Mono"/>
-          <w:sz w:val="20"/>
-          <w:szCs w:val="20"/>
-          <w:lang w:val="en-US"/>
-        </w:rPr>
-        <w:tab/>
-      </w:r>
-      <w:r>
-        <w:rPr>
-          <w:rFonts w:ascii="PT Mono" w:hAnsi="PT Mono"/>
-          <w:sz w:val="20"/>
-          <w:szCs w:val="20"/>
-          <w:lang w:val="en-US"/>
-        </w:rPr>
-        <w:tab/>
-      </w:r>
-      <w:r>
-        <w:rPr>
-          <w:rFonts w:ascii="PT Mono" w:hAnsi="PT Mono"/>
-          <w:sz w:val="20"/>
-          <w:szCs w:val="20"/>
-          <w:lang w:val="en-US"/>
-        </w:rPr>
-        <w:tab/>
-        <w:t xml:space="preserve">  </w:t>
-      </w:r>
-    </w:p>
-    <w:p>
-      <w:pPr>
-        <w:rPr>
-          <w:rFonts w:ascii="PT Mono" w:hAnsi="PT Mono"/>
-          <w:sz w:val="20"/>
-          <w:szCs w:val="20"/>
-          <w:lang w:val="en-US"/>
-        </w:rPr>
-      </w:pPr>
-      <w:r>
-        <w:rPr>
-          <w:rFonts w:ascii="PT Mono" w:hAnsi="PT Mono"/>
-          <w:sz w:val="20"/>
-          <w:szCs w:val="20"/>
-          <w:lang w:val="en-US"/>
-        </w:rPr>
-        <w:tab/>
-      </w:r>
-      <w:r>
-        <w:rPr>
-          <w:rFonts w:ascii="PT Mono" w:hAnsi="PT Mono"/>
-          <w:sz w:val="20"/>
-          <w:szCs w:val="20"/>
-          <w:lang w:val="en-US"/>
-        </w:rPr>
-        <w:tab/>
-        <w:t xml:space="preserve">  </w:t>
-      </w:r>
-      <w:r>
-        <w:rPr>
-          <w:rFonts w:ascii="PT Mono" w:hAnsi="PT Mono"/>
-          <w:sz w:val="20"/>
-          <w:szCs w:val="20"/>
-          <w:lang w:val="en-US"/>
-        </w:rPr>
-        <w:tab/>
-      </w:r>
-    </w:p>
-    <w:p/>
     <w:sectPr>
       <w:pgSz w:w="16840" w:h="11900" w:orient="landscape"/>
       <w:pgMar w:top="992" w:right="1440" w:bottom="705" w:left="1440" w:header="708" w:footer="708" w:gutter="0"/>

</xml_diff>